<commit_message>
updates for poop emoji
</commit_message>
<xml_diff>
--- a/2024/drone/submittal/drone-emoji-proposal.docx
+++ b/2024/drone/submittal/drone-emoji-proposal.docx
@@ -206,7 +206,7 @@
         <w:t>2024-07-</w:t>
       </w:r>
       <w:r>
-        <w:t>16</w:t>
+        <w:t>29</w:t>
       </w:r>
     </w:p>
     <w:p>
@@ -240,47 +240,13 @@
       <w:r>
         <w:t xml:space="preserve">, </w:t>
       </w:r>
-      <w:proofErr w:type="spellStart"/>
       <w:r>
         <w:rPr>
           <w:b/>
           <w:i/>
         </w:rPr>
-        <w:t>uav</w:t>
-      </w:r>
-      <w:proofErr w:type="spellEnd"/>
-      <w:r>
-        <w:rPr>
-          <w:b/>
-          <w:i/>
-        </w:rPr>
-        <w:t xml:space="preserve">, </w:t>
-      </w:r>
-      <w:proofErr w:type="spellStart"/>
-      <w:r>
-        <w:rPr>
-          <w:b/>
-          <w:i/>
-        </w:rPr>
-        <w:t>uas</w:t>
-      </w:r>
-      <w:proofErr w:type="spellEnd"/>
-      <w:r>
-        <w:rPr>
-          <w:b/>
-          <w:i/>
-        </w:rPr>
-        <w:t xml:space="preserve">, multirotor, quadcopter, </w:t>
-      </w:r>
-      <w:proofErr w:type="spellStart"/>
-      <w:r>
-        <w:rPr>
-          <w:b/>
-          <w:i/>
-        </w:rPr>
-        <w:t>multicopter</w:t>
-      </w:r>
-      <w:proofErr w:type="spellEnd"/>
+        <w:t>uav, uas, multirotor, quadcopter, multicopter</w:t>
+      </w:r>
     </w:p>
     <w:p>
       <w:pPr>
@@ -337,14 +303,11 @@
         <w:spacing w:after="284"/>
       </w:pPr>
       <w:r>
-        <w:rPr>
-          <w:noProof/>
-        </w:rPr>
         <w:drawing>
-          <wp:inline distT="0" distB="0" distL="0" distR="0" wp14:anchorId="377070A4" wp14:editId="524A2C63">
-            <wp:extent cx="3697357" cy="635635"/>
+          <wp:inline distT="0" distB="0" distL="0" distR="0" wp14:anchorId="60BDA328" wp14:editId="3EE1893D">
+            <wp:extent cx="3794166" cy="609791"/>
             <wp:effectExtent l="0" t="0" r="0" b="0"/>
-            <wp:docPr id="783762496" name="Picture 1" descr="A group of cartoon images of a helicopter and a train&#10;&#10;Description automatically generated"/>
+            <wp:docPr id="1154136020" name="Picture 1" descr="A group of cartoon vehicles&#10;&#10;Description automatically generated"/>
             <wp:cNvGraphicFramePr>
               <a:graphicFrameLocks xmlns:a="http://schemas.openxmlformats.org/drawingml/2006/main" noChangeAspect="1"/>
             </wp:cNvGraphicFramePr>
@@ -352,7 +315,7 @@
               <a:graphicData uri="http://schemas.openxmlformats.org/drawingml/2006/picture">
                 <pic:pic xmlns:pic="http://schemas.openxmlformats.org/drawingml/2006/picture">
                   <pic:nvPicPr>
-                    <pic:cNvPr id="783762496" name="Picture 1" descr="A group of cartoon images of a helicopter and a train&#10;&#10;Description automatically generated"/>
+                    <pic:cNvPr id="1154136020" name="Picture 1" descr="A group of cartoon vehicles&#10;&#10;Description automatically generated"/>
                     <pic:cNvPicPr/>
                   </pic:nvPicPr>
                   <pic:blipFill>
@@ -364,7 +327,7 @@
                   <pic:spPr>
                     <a:xfrm>
                       <a:off x="0" y="0"/>
-                      <a:ext cx="3862004" cy="663941"/>
+                      <a:ext cx="3827303" cy="615117"/>
                     </a:xfrm>
                     <a:prstGeom prst="rect">
                       <a:avLst/>
@@ -580,23 +543,7 @@
       </w:pPr>
       <w:r>
         <w:tab/>
-        <w:t xml:space="preserve">These 3 components and imagery do not reflect the style or brand of any one vendor (for example DJI, Parrot, Yuneec, </w:t>
-      </w:r>
-      <w:proofErr w:type="spellStart"/>
-      <w:r>
-        <w:t>Autel</w:t>
-      </w:r>
-      <w:proofErr w:type="spellEnd"/>
-      <w:r>
-        <w:t xml:space="preserve">, </w:t>
-      </w:r>
-      <w:proofErr w:type="spellStart"/>
-      <w:r>
-        <w:t>Skydio</w:t>
-      </w:r>
-      <w:proofErr w:type="spellEnd"/>
-      <w:r>
-        <w:t xml:space="preserve">, etc.). The author feels that this is a ubiquitous symbol that can be recognized around the world to represent a small, consumer-grade flying machine that may be flown manually or autonomously and most likely carries a camera sensor. </w:t>
+        <w:t xml:space="preserve">These 3 components and imagery do not reflect the style or brand of any one vendor (for example DJI, Parrot, Yuneec, Autel, Skydio, etc.). The author feels that this is a ubiquitous symbol that can be recognized around the world to represent a small, consumer-grade flying machine that may be flown manually or autonomously and most likely carries a camera sensor. </w:t>
       </w:r>
     </w:p>
     <w:p>
@@ -854,15 +801,7 @@
         </mc:AlternateContent>
       </w:r>
       <w:r>
-        <w:t xml:space="preserve">To "drone-on". </w:t>
-      </w:r>
-      <w:proofErr w:type="spellStart"/>
-      <w:r>
-        <w:t>e.g</w:t>
-      </w:r>
-      <w:proofErr w:type="spellEnd"/>
-      <w:r>
-        <w:t xml:space="preserve">, "this lecture:                     ,       aka: "this professor drones on" </w:t>
+        <w:t xml:space="preserve">To "drone-on". e.g, "this lecture:                     ,       aka: "this professor drones on" </w:t>
       </w:r>
     </w:p>
     <w:p>
@@ -1019,14 +958,12 @@
       <w:r>
         <w:t xml:space="preserve">lined up for the next </w:t>
       </w:r>
-      <w:proofErr w:type="spellStart"/>
       <w:r>
         <w:rPr>
           <w:i/>
         </w:rPr>
         <w:t>Gamestation</w:t>
       </w:r>
-      <w:proofErr w:type="spellEnd"/>
       <w:r>
         <w:t xml:space="preserve"> 1000" </w:t>
       </w:r>
@@ -3338,25 +3275,7 @@
           <w:bCs/>
           <w:i/>
         </w:rPr>
-        <w:t xml:space="preserve">Google Books; </w:t>
-      </w:r>
-      <w:proofErr w:type="spellStart"/>
-      <w:r>
-        <w:rPr>
-          <w:b/>
-          <w:bCs/>
-          <w:i/>
-        </w:rPr>
-        <w:t>Ngram</w:t>
-      </w:r>
-      <w:proofErr w:type="spellEnd"/>
-      <w:r>
-        <w:rPr>
-          <w:b/>
-          <w:bCs/>
-          <w:i/>
-        </w:rPr>
-        <w:t xml:space="preserve"> Viewer </w:t>
+        <w:t xml:space="preserve">Google Books; Ngram Viewer </w:t>
       </w:r>
     </w:p>
     <w:p>
@@ -3785,15 +3704,7 @@
         <w:spacing w:after="264" w:line="236" w:lineRule="auto"/>
       </w:pPr>
       <w:r>
-        <w:t xml:space="preserve">There are variations on drones (drones with more arms and propellers, fixed wing </w:t>
-      </w:r>
-      <w:proofErr w:type="spellStart"/>
-      <w:r>
-        <w:t>planelike</w:t>
-      </w:r>
-      <w:proofErr w:type="spellEnd"/>
-      <w:r>
-        <w:t xml:space="preserve"> drones), but the concept of drone is so unique that the addition of a single drone emoji can be used across multiple configurations of actual equipment and contexts. </w:t>
+        <w:t xml:space="preserve">There are variations on drones (drones with more arms and propellers, fixed wing planelike drones), but the concept of drone is so unique that the addition of a single drone emoji can be used across multiple configurations of actual equipment and contexts. </w:t>
       </w:r>
     </w:p>
     <w:p>
@@ -3880,23 +3791,7 @@
         </w:numPr>
       </w:pPr>
       <w:r>
-        <w:t>Multirotor-style drones with cameras are common in pop-culture. In a popular children’s cartoon “Ricky Zoom” a main character “</w:t>
-      </w:r>
-      <w:proofErr w:type="spellStart"/>
-      <w:r>
-        <w:t>Scootia</w:t>
-      </w:r>
-      <w:proofErr w:type="spellEnd"/>
-      <w:r>
-        <w:t>” has a multirotor-style drone with a camera docked in their scooter. “</w:t>
-      </w:r>
-      <w:proofErr w:type="spellStart"/>
-      <w:r>
-        <w:t>Scootia</w:t>
-      </w:r>
-      <w:proofErr w:type="spellEnd"/>
-      <w:r>
-        <w:t xml:space="preserve">” and the other characters use this camera drone to solve problems and save the day. </w:t>
+        <w:t xml:space="preserve">Multirotor-style drones with cameras are common in pop-culture. In a popular children’s cartoon “Ricky Zoom” a main character “Scootia” has a multirotor-style drone with a camera docked in their scooter. “Scootia” and the other characters use this camera drone to solve problems and save the day. </w:t>
       </w:r>
       <w:r>
         <w:t xml:space="preserve">Other instances of drones in media include: Brooklyn Nine-Nine, Sesame Street Mecha builders, Paw Patrol, and many others. </w:t>
@@ -4283,15 +4178,7 @@
         <w:ind w:left="-5" w:right="463"/>
       </w:pPr>
       <w:r>
-        <w:t xml:space="preserve">As with actual drone aircraft, the “payload” that goes beneath the drone body and frame is often interchangeable, with different sensors, equipment, and accessories.  The proposed image for the drone emoji shows a camera as the payload as this will be the most widely recognized type of drone and the graphic seems incomplete without some sort of payload. This infographic from the organization </w:t>
-      </w:r>
-      <w:proofErr w:type="spellStart"/>
-      <w:r>
-        <w:t>SheMaps</w:t>
-      </w:r>
-      <w:proofErr w:type="spellEnd"/>
-      <w:r>
-        <w:t xml:space="preserve"> shows the same basic drone shape with multiple “payload” types used in multiple contexts: </w:t>
+        <w:t xml:space="preserve">As with actual drone aircraft, the “payload” that goes beneath the drone body and frame is often interchangeable, with different sensors, equipment, and accessories.  The proposed image for the drone emoji shows a camera as the payload as this will be the most widely recognized type of drone and the graphic seems incomplete without some sort of payload. This infographic from the organization SheMaps shows the same basic drone shape with multiple “payload” types used in multiple contexts: </w:t>
       </w:r>
       <w:hyperlink r:id="rId71" w:history="1">
         <w:r>
@@ -4592,7 +4479,7 @@
       <w:t xml:space="preserve"> Emoji – Jonathan Dandois – 2024-07-</w:t>
     </w:r>
     <w:r>
-      <w:t>16</w:t>
+      <w:t>29</w:t>
     </w:r>
   </w:p>
 </w:hdr>

</xml_diff>